<commit_message>
Practicas DAW UD4 terminadas
</commit_message>
<xml_diff>
--- a/DAW/UD4/practica4.1_joel.docx
+++ b/DAW/UD4/practica4.1_joel.docx
@@ -1,6 +1,6 @@
 
 <file path=word/document.xml><?xml version="1.0" encoding="utf-8"?>
-<w:document xmlns:wpc="http://schemas.microsoft.com/office/word/2010/wordprocessingCanvas" xmlns:cx="http://schemas.microsoft.com/office/drawing/2014/chartex" xmlns:cx1="http://schemas.microsoft.com/office/drawing/2015/9/8/chartex" xmlns:cx2="http://schemas.microsoft.com/office/drawing/2015/10/21/chartex" xmlns:cx3="http://schemas.microsoft.com/office/drawing/2016/5/9/chartex" xmlns:cx4="http://schemas.microsoft.com/office/drawing/2016/5/10/chartex" xmlns:cx5="http://schemas.microsoft.com/office/drawing/2016/5/11/chartex" xmlns:cx6="http://schemas.microsoft.com/office/drawing/2016/5/12/chartex" xmlns:cx7="http://schemas.microsoft.com/office/drawing/2016/5/13/chartex" xmlns:cx8="http://schemas.microsoft.com/office/drawing/2016/5/14/chartex" xmlns:mc="http://schemas.openxmlformats.org/markup-compatibility/2006" xmlns:aink="http://schemas.microsoft.com/office/drawing/2016/ink" xmlns:am3d="http://schemas.microsoft.com/office/drawing/2017/model3d" xmlns:o="urn:schemas-microsoft-com:office:office" xmlns:oel="http://schemas.microsoft.com/office/2019/extlst" xmlns:r="http://schemas.openxmlformats.org/officeDocument/2006/relationships" xmlns:m="http://schemas.openxmlformats.org/officeDocument/2006/math" xmlns:v="urn:schemas-microsoft-com:vml" xmlns:wp14="http://schemas.microsoft.com/office/word/2010/wordprocessingDrawing" xmlns:wp="http://schemas.openxmlformats.org/drawingml/2006/wordprocessingDrawing" xmlns:w10="urn:schemas-microsoft-com:office:word" xmlns:w="http://schemas.openxmlformats.org/wordprocessingml/2006/main" xmlns:w14="http://schemas.microsoft.com/office/word/2010/wordml" xmlns:w15="http://schemas.microsoft.com/office/word/2012/wordml" xmlns:w16cex="http://schemas.microsoft.com/office/word/2018/wordml/cex" xmlns:w16cid="http://schemas.microsoft.com/office/word/2016/wordml/cid" xmlns:w16="http://schemas.microsoft.com/office/word/2018/wordml" xmlns:w16du="http://schemas.microsoft.com/office/word/2023/wordml/word16du" xmlns:w16sdtdh="http://schemas.microsoft.com/office/word/2020/wordml/sdtdatahash" xmlns:w16sdtfl="http://schemas.microsoft.com/office/word/2024/wordml/sdtformatlock" xmlns:w16se="http://schemas.microsoft.com/office/word/2015/wordml/symex" xmlns:wpg="http://schemas.microsoft.com/office/word/2010/wordprocessingGroup" xmlns:wpi="http://schemas.microsoft.com/office/word/2010/wordprocessingInk" xmlns:wne="http://schemas.microsoft.com/office/word/2006/wordml" xmlns:wps="http://schemas.microsoft.com/office/word/2010/wordprocessingShape" mc:Ignorable="w14 w15 w16se w16cid w16 w16cex w16sdtdh w16sdtfl w16du wp14">
+<w:document xmlns:wpc="http://schemas.microsoft.com/office/word/2010/wordprocessingCanvas" xmlns:cx="http://schemas.microsoft.com/office/drawing/2014/chartex" xmlns:mc="http://schemas.openxmlformats.org/markup-compatibility/2006" xmlns:o="urn:schemas-microsoft-com:office:office" xmlns:r="http://schemas.openxmlformats.org/officeDocument/2006/relationships" xmlns:m="http://schemas.openxmlformats.org/officeDocument/2006/math" xmlns:v="urn:schemas-microsoft-com:vml" xmlns:wp14="http://schemas.microsoft.com/office/word/2010/wordprocessingDrawing" xmlns:wp="http://schemas.openxmlformats.org/drawingml/2006/wordprocessingDrawing" xmlns:w10="urn:schemas-microsoft-com:office:word" xmlns:w="http://schemas.openxmlformats.org/wordprocessingml/2006/main" xmlns:w14="http://schemas.microsoft.com/office/word/2010/wordml" xmlns:w15="http://schemas.microsoft.com/office/word/2012/wordml" xmlns:w16se="http://schemas.microsoft.com/office/word/2015/wordml/symex" xmlns:wpg="http://schemas.microsoft.com/office/word/2010/wordprocessingGroup" xmlns:wpi="http://schemas.microsoft.com/office/word/2010/wordprocessingInk" xmlns:wne="http://schemas.microsoft.com/office/word/2006/wordml" xmlns:wps="http://schemas.microsoft.com/office/word/2010/wordprocessingShape" mc:Ignorable="w14 w15 w16se wp14">
   <w:body>
     <w:p>
       <w:pPr>
@@ -152,11 +152,19 @@
       </w:r>
       <w:proofErr w:type="spellEnd"/>
       <w:r>
+        <w:t>-in-</w:t>
+      </w:r>
+      <w:proofErr w:type="spellStart"/>
+      <w:r>
+        <w:t>the</w:t>
+      </w:r>
+      <w:proofErr w:type="spellEnd"/>
+      <w:r>
         <w:t>-</w:t>
       </w:r>
       <w:proofErr w:type="spellStart"/>
       <w:r>
-        <w:t>in-the-middle</w:t>
+        <w:t>middle</w:t>
       </w:r>
       <w:proofErr w:type="spellEnd"/>
       <w:r>
@@ -164,12 +172,86 @@
       </w:r>
     </w:p>
     <w:p/>
+    <w:p/>
+    <w:p/>
+    <w:p/>
+    <w:p/>
+    <w:p/>
+    <w:p/>
+    <w:p/>
+    <w:p/>
+    <w:p/>
+    <w:p/>
+    <w:p>
+      <w:r>
+        <w:lastRenderedPageBreak/>
+        <w:t xml:space="preserve">Actualizamos el repositorio e instalamos </w:t>
+      </w:r>
+      <w:proofErr w:type="spellStart"/>
+      <w:r>
+        <w:t>proFTPD</w:t>
+      </w:r>
+      <w:proofErr w:type="spellEnd"/>
+      <w:r>
+        <w:t>:</w:t>
+      </w:r>
+    </w:p>
+    <w:p>
+      <w:pPr>
+        <w:jc w:val="center"/>
+        <w:rPr>
+          <w:rFonts w:ascii="Consolas" w:hAnsi="Consolas"/>
+        </w:rPr>
+      </w:pPr>
+      <w:r>
+        <w:rPr>
+          <w:rFonts w:ascii="Consolas" w:hAnsi="Consolas"/>
+        </w:rPr>
+        <w:t xml:space="preserve">sudo </w:t>
+      </w:r>
+      <w:proofErr w:type="spellStart"/>
+      <w:r>
+        <w:rPr>
+          <w:rFonts w:ascii="Consolas" w:hAnsi="Consolas"/>
+        </w:rPr>
+        <w:t>apt</w:t>
+      </w:r>
+      <w:proofErr w:type="spellEnd"/>
+      <w:r>
+        <w:rPr>
+          <w:rFonts w:ascii="Consolas" w:hAnsi="Consolas"/>
+        </w:rPr>
+        <w:t xml:space="preserve"> </w:t>
+      </w:r>
+      <w:proofErr w:type="spellStart"/>
+      <w:r>
+        <w:rPr>
+          <w:rFonts w:ascii="Consolas" w:hAnsi="Consolas"/>
+        </w:rPr>
+        <w:t>install</w:t>
+      </w:r>
+      <w:proofErr w:type="spellEnd"/>
+      <w:r>
+        <w:rPr>
+          <w:rFonts w:ascii="Consolas" w:hAnsi="Consolas"/>
+        </w:rPr>
+        <w:t xml:space="preserve"> </w:t>
+      </w:r>
+      <w:proofErr w:type="spellStart"/>
+      <w:r>
+        <w:rPr>
+          <w:rFonts w:ascii="Consolas" w:hAnsi="Consolas"/>
+        </w:rPr>
+        <w:t>proftpd</w:t>
+      </w:r>
+      <w:proofErr w:type="spellEnd"/>
+    </w:p>
     <w:p>
       <w:r>
         <w:rPr>
           <w:noProof/>
-        </w:rPr>
-        <w:lastRenderedPageBreak/>
+          <w:lang w:eastAsia="es-ES"/>
+        </w:rPr>
         <w:drawing>
           <wp:inline distT="0" distB="0" distL="0" distR="0" wp14:anchorId="31364A03" wp14:editId="6B894858">
             <wp:extent cx="5400040" cy="4470400"/>
@@ -207,11 +289,91 @@
         </w:drawing>
       </w:r>
     </w:p>
-    <w:p/>
+    <w:p>
+      <w:r>
+        <w:t xml:space="preserve">Durante la instalación, se crearán dos usuarios: </w:t>
+      </w:r>
+      <w:proofErr w:type="spellStart"/>
+      <w:r>
+        <w:rPr>
+          <w:rStyle w:val="Textoennegrita"/>
+        </w:rPr>
+        <w:t>proftpd</w:t>
+      </w:r>
+      <w:proofErr w:type="spellEnd"/>
+      <w:r>
+        <w:t xml:space="preserve"> y </w:t>
+      </w:r>
+      <w:r>
+        <w:rPr>
+          <w:rStyle w:val="Textoennegrita"/>
+        </w:rPr>
+        <w:t>ftp</w:t>
+      </w:r>
+      <w:r>
+        <w:t xml:space="preserve"> con el grupo </w:t>
+      </w:r>
+      <w:proofErr w:type="spellStart"/>
+      <w:r>
+        <w:rPr>
+          <w:rStyle w:val="Textoennegrita"/>
+        </w:rPr>
+        <w:t>nogroup</w:t>
+      </w:r>
+      <w:proofErr w:type="spellEnd"/>
+      <w:r>
+        <w:t>, y no tendrán acceso a la consola del sistema.</w:t>
+      </w:r>
+    </w:p>
+    <w:p>
+      <w:pPr>
+        <w:jc w:val="center"/>
+        <w:rPr>
+          <w:rFonts w:ascii="Consolas" w:hAnsi="Consolas"/>
+        </w:rPr>
+      </w:pPr>
+      <w:proofErr w:type="spellStart"/>
+      <w:r>
+        <w:rPr>
+          <w:rFonts w:ascii="Consolas" w:hAnsi="Consolas"/>
+        </w:rPr>
+        <w:t>cat</w:t>
+      </w:r>
+      <w:proofErr w:type="spellEnd"/>
+      <w:r>
+        <w:rPr>
+          <w:rFonts w:ascii="Consolas" w:hAnsi="Consolas"/>
+        </w:rPr>
+        <w:t xml:space="preserve"> /</w:t>
+      </w:r>
+      <w:proofErr w:type="spellStart"/>
+      <w:r>
+        <w:rPr>
+          <w:rFonts w:ascii="Consolas" w:hAnsi="Consolas"/>
+        </w:rPr>
+        <w:t>etc</w:t>
+      </w:r>
+      <w:proofErr w:type="spellEnd"/>
+      <w:r>
+        <w:rPr>
+          <w:rFonts w:ascii="Consolas" w:hAnsi="Consolas"/>
+        </w:rPr>
+        <w:t>/</w:t>
+      </w:r>
+      <w:proofErr w:type="spellStart"/>
+      <w:r>
+        <w:rPr>
+          <w:rFonts w:ascii="Consolas" w:hAnsi="Consolas"/>
+        </w:rPr>
+        <w:t>passwd</w:t>
+      </w:r>
+      <w:proofErr w:type="spellEnd"/>
+    </w:p>
     <w:p>
       <w:r>
         <w:rPr>
           <w:noProof/>
+          <w:lang w:eastAsia="es-ES"/>
         </w:rPr>
         <w:drawing>
           <wp:inline distT="0" distB="0" distL="0" distR="0" wp14:anchorId="645666ED" wp14:editId="61B7876F">
@@ -444,6 +606,7 @@
     </w:p>
     <w:p>
       <w:r>
+        <w:lastRenderedPageBreak/>
         <w:t>En cuanto a las contraseñas, no se almacenan directamente en este archivo; están en el archivo /</w:t>
       </w:r>
       <w:proofErr w:type="spellStart"/>
@@ -484,8 +647,8 @@
       <w:r>
         <w:rPr>
           <w:noProof/>
-        </w:rPr>
-        <w:lastRenderedPageBreak/>
+          <w:lang w:eastAsia="es-ES"/>
+        </w:rPr>
         <w:drawing>
           <wp:inline distT="0" distB="0" distL="0" distR="0" wp14:anchorId="12AEB509" wp14:editId="2EBF89A6">
             <wp:extent cx="5400040" cy="4470400"/>
@@ -564,6 +727,7 @@
       <w:r>
         <w:rPr>
           <w:noProof/>
+          <w:lang w:eastAsia="es-ES"/>
         </w:rPr>
         <w:lastRenderedPageBreak/>
         <w:drawing>
@@ -664,11 +828,16 @@
         <w:t>. Aquí se configuran diversas opciones como el usuario y grupo por defecto, el puerto utilizado para la conexión y las ubicaciones de los logs.</w:t>
       </w:r>
     </w:p>
-    <w:p/>
+    <w:p>
+      <w:r>
+        <w:t>Usuario y grupo por defecto</w:t>
+      </w:r>
+    </w:p>
     <w:p>
       <w:r>
         <w:rPr>
           <w:noProof/>
+          <w:lang w:eastAsia="es-ES"/>
         </w:rPr>
         <w:drawing>
           <wp:inline distT="0" distB="0" distL="0" distR="0" wp14:anchorId="765D3A0D" wp14:editId="2D46AA52">
@@ -707,11 +876,21 @@
         </w:drawing>
       </w:r>
     </w:p>
-    <w:p/>
+    <w:p>
+      <w:r>
+        <w:t xml:space="preserve">Ubicación de los </w:t>
+      </w:r>
+      <w:proofErr w:type="spellStart"/>
+      <w:r>
+        <w:t>logs</w:t>
+      </w:r>
+      <w:proofErr w:type="spellEnd"/>
+    </w:p>
     <w:p>
       <w:r>
         <w:rPr>
           <w:noProof/>
+          <w:lang w:eastAsia="es-ES"/>
         </w:rPr>
         <w:drawing>
           <wp:inline distT="0" distB="0" distL="0" distR="0" wp14:anchorId="1D6F6189" wp14:editId="6BF6665C">
@@ -750,17 +929,24 @@
         </w:drawing>
       </w:r>
     </w:p>
-    <w:p/>
+    <w:p>
+      <w:r>
+        <w:t>Puerto utilizado</w:t>
+      </w:r>
+      <w:r>
+        <w:t>:</w:t>
+      </w:r>
+    </w:p>
     <w:p>
       <w:r>
         <w:rPr>
           <w:noProof/>
-        </w:rPr>
-        <w:lastRenderedPageBreak/>
+          <w:lang w:eastAsia="es-ES"/>
+        </w:rPr>
         <w:drawing>
-          <wp:inline distT="0" distB="0" distL="0" distR="0" wp14:anchorId="4DB7AE75" wp14:editId="041C9FFE">
-            <wp:extent cx="5400040" cy="1424305"/>
-            <wp:effectExtent l="0" t="0" r="0" b="4445"/>
+          <wp:inline distT="0" distB="0" distL="0" distR="0" wp14:anchorId="4DB7AE75" wp14:editId="42404BD5">
+            <wp:extent cx="4909007" cy="1294790"/>
+            <wp:effectExtent l="0" t="0" r="6350" b="635"/>
             <wp:docPr id="561641806" name="Imagen 1" descr="Texto&#10;&#10;Descripción generada automáticamente"/>
             <wp:cNvGraphicFramePr>
               <a:graphicFrameLocks xmlns:a="http://schemas.openxmlformats.org/drawingml/2006/main" noChangeAspect="1"/>
@@ -781,7 +967,7 @@
                   <pic:spPr>
                     <a:xfrm>
                       <a:off x="0" y="0"/>
-                      <a:ext cx="5400040" cy="1424305"/>
+                      <a:ext cx="5079030" cy="1339635"/>
                     </a:xfrm>
                     <a:prstGeom prst="rect">
                       <a:avLst/>
@@ -794,11 +980,75 @@
         </w:drawing>
       </w:r>
     </w:p>
-    <w:p/>
+    <w:p>
+      <w:pPr>
+        <w:rPr>
+          <w:rStyle w:val="CdigoHTML"/>
+          <w:rFonts w:eastAsiaTheme="majorEastAsia"/>
+        </w:rPr>
+      </w:pPr>
+      <w:r>
+        <w:lastRenderedPageBreak/>
+        <w:t xml:space="preserve">Verificación de puerto con </w:t>
+      </w:r>
+      <w:proofErr w:type="spellStart"/>
+      <w:r>
+        <w:rPr>
+          <w:rStyle w:val="CdigoHTML"/>
+          <w:rFonts w:eastAsiaTheme="majorEastAsia"/>
+        </w:rPr>
+        <w:t>netstat</w:t>
+      </w:r>
+      <w:proofErr w:type="spellEnd"/>
+      <w:r>
+        <w:rPr>
+          <w:rStyle w:val="CdigoHTML"/>
+          <w:rFonts w:eastAsiaTheme="majorEastAsia"/>
+        </w:rPr>
+        <w:t>:</w:t>
+      </w:r>
+    </w:p>
+    <w:p>
+      <w:pPr>
+        <w:jc w:val="center"/>
+        <w:rPr>
+          <w:rFonts w:ascii="Consolas" w:hAnsi="Consolas"/>
+        </w:rPr>
+      </w:pPr>
+      <w:proofErr w:type="spellStart"/>
+      <w:r>
+        <w:rPr>
+          <w:rFonts w:ascii="Consolas" w:hAnsi="Consolas"/>
+        </w:rPr>
+        <w:t>netstat</w:t>
+      </w:r>
+      <w:proofErr w:type="spellEnd"/>
+      <w:r>
+        <w:rPr>
+          <w:rFonts w:ascii="Consolas" w:hAnsi="Consolas"/>
+        </w:rPr>
+        <w:t xml:space="preserve"> -</w:t>
+      </w:r>
+      <w:proofErr w:type="spellStart"/>
+      <w:r>
+        <w:rPr>
+          <w:rFonts w:ascii="Consolas" w:hAnsi="Consolas"/>
+        </w:rPr>
+        <w:t>tlnp</w:t>
+      </w:r>
+      <w:proofErr w:type="spellEnd"/>
+      <w:r>
+        <w:rPr>
+          <w:rFonts w:ascii="Consolas" w:hAnsi="Consolas"/>
+        </w:rPr>
+        <w:t xml:space="preserve"> | grep :21</w:t>
+      </w:r>
+    </w:p>
     <w:p>
       <w:r>
         <w:rPr>
           <w:noProof/>
+          <w:lang w:eastAsia="es-ES"/>
         </w:rPr>
         <w:drawing>
           <wp:inline distT="0" distB="0" distL="0" distR="0" wp14:anchorId="542A0551" wp14:editId="0045B0B9">
@@ -840,8 +1090,17 @@
     <w:p/>
     <w:p>
       <w:r>
+        <w:t>Probar la conexión al servidor FTP</w:t>
+      </w:r>
+      <w:r>
+        <w:t>:</w:t>
+      </w:r>
+    </w:p>
+    <w:p>
+      <w:r>
         <w:rPr>
           <w:noProof/>
+          <w:lang w:eastAsia="es-ES"/>
         </w:rPr>
         <w:drawing>
           <wp:inline distT="0" distB="0" distL="0" distR="0" wp14:anchorId="39AC20E9" wp14:editId="7CAB8EA8">
@@ -885,6 +1144,7 @@
       <w:r>
         <w:rPr>
           <w:noProof/>
+          <w:lang w:eastAsia="es-ES"/>
         </w:rPr>
         <w:lastRenderedPageBreak/>
         <w:drawing>
@@ -927,8 +1187,95 @@
     <w:p/>
     <w:p>
       <w:r>
+        <w:t>Conectar y transferir archivos</w:t>
+      </w:r>
+    </w:p>
+    <w:p>
+      <w:pPr>
+        <w:rPr>
+          <w:rStyle w:val="CdigoHTML"/>
+          <w:rFonts w:eastAsiaTheme="majorEastAsia"/>
+        </w:rPr>
+      </w:pPr>
+      <w:r>
+        <w:t xml:space="preserve">Para transferir archivos desde el cliente al servidor, usa el comando </w:t>
+      </w:r>
+      <w:proofErr w:type="spellStart"/>
+      <w:r>
+        <w:rPr>
+          <w:rStyle w:val="CdigoHTML"/>
+          <w:rFonts w:eastAsiaTheme="majorEastAsia"/>
+        </w:rPr>
+        <w:t>put</w:t>
+      </w:r>
+      <w:proofErr w:type="spellEnd"/>
+    </w:p>
+    <w:p>
+      <w:pPr>
+        <w:jc w:val="center"/>
+        <w:rPr>
+          <w:rFonts w:ascii="Consolas" w:hAnsi="Consolas"/>
+        </w:rPr>
+      </w:pPr>
+      <w:proofErr w:type="spellStart"/>
+      <w:r>
+        <w:rPr>
+          <w:rFonts w:ascii="Consolas" w:hAnsi="Consolas"/>
+        </w:rPr>
+        <w:t>put</w:t>
+      </w:r>
+      <w:proofErr w:type="spellEnd"/>
+      <w:r>
+        <w:rPr>
+          <w:rFonts w:ascii="Consolas" w:hAnsi="Consolas"/>
+        </w:rPr>
+        <w:t xml:space="preserve"> archivo.png</w:t>
+      </w:r>
+    </w:p>
+    <w:p>
+      <w:r>
+        <w:t xml:space="preserve">Para transferir archivos del servidor al cliente, usa el comando </w:t>
+      </w:r>
+      <w:proofErr w:type="spellStart"/>
+      <w:r>
+        <w:rPr>
+          <w:rStyle w:val="CdigoHTML"/>
+          <w:rFonts w:eastAsiaTheme="majorEastAsia"/>
+        </w:rPr>
+        <w:t>get</w:t>
+      </w:r>
+      <w:proofErr w:type="spellEnd"/>
+      <w:r>
+        <w:t>:</w:t>
+      </w:r>
+    </w:p>
+    <w:p>
+      <w:pPr>
+        <w:jc w:val="center"/>
+        <w:rPr>
+          <w:rFonts w:ascii="Consolas" w:hAnsi="Consolas"/>
+        </w:rPr>
+      </w:pPr>
+      <w:proofErr w:type="spellStart"/>
+      <w:r>
+        <w:rPr>
+          <w:rFonts w:ascii="Consolas" w:hAnsi="Consolas"/>
+        </w:rPr>
+        <w:t>get</w:t>
+      </w:r>
+      <w:proofErr w:type="spellEnd"/>
+      <w:r>
+        <w:rPr>
+          <w:rFonts w:ascii="Consolas" w:hAnsi="Consolas"/>
+        </w:rPr>
+        <w:t xml:space="preserve"> archivo.png</w:t>
+      </w:r>
+    </w:p>
+    <w:p>
+      <w:r>
         <w:rPr>
           <w:noProof/>
+          <w:lang w:eastAsia="es-ES"/>
         </w:rPr>
         <w:lastRenderedPageBreak/>
         <w:drawing>
@@ -972,6 +1319,7 @@
       <w:r>
         <w:rPr>
           <w:noProof/>
+          <w:lang w:eastAsia="es-ES"/>
         </w:rPr>
         <w:lastRenderedPageBreak/>
         <w:drawing>
@@ -1016,6 +1364,8 @@
       <w:r>
         <w:t>Si el cliente y el servidor están en diferentes máquinas, necesitas configurar las direcciones IP de ambas máquinas correctamente y asegurarte de que las máquinas puedan comunicarse entre sí, es decir, que no haya bloqueos de red</w:t>
       </w:r>
+      <w:bookmarkStart w:id="0" w:name="_GoBack"/>
+      <w:bookmarkEnd w:id="0"/>
     </w:p>
     <w:sectPr>
       <w:pgSz w:w="11906" w:h="16838"/>
@@ -1028,7 +1378,7 @@
 </file>
 
 <file path=word/numbering.xml><?xml version="1.0" encoding="utf-8"?>
-<w:numbering xmlns:wpc="http://schemas.microsoft.com/office/word/2010/wordprocessingCanvas" xmlns:cx="http://schemas.microsoft.com/office/drawing/2014/chartex" xmlns:cx1="http://schemas.microsoft.com/office/drawing/2015/9/8/chartex" xmlns:cx2="http://schemas.microsoft.com/office/drawing/2015/10/21/chartex" xmlns:cx3="http://schemas.microsoft.com/office/drawing/2016/5/9/chartex" xmlns:cx4="http://schemas.microsoft.com/office/drawing/2016/5/10/chartex" xmlns:cx5="http://schemas.microsoft.com/office/drawing/2016/5/11/chartex" xmlns:cx6="http://schemas.microsoft.com/office/drawing/2016/5/12/chartex" xmlns:cx7="http://schemas.microsoft.com/office/drawing/2016/5/13/chartex" xmlns:cx8="http://schemas.microsoft.com/office/drawing/2016/5/14/chartex" xmlns:mc="http://schemas.openxmlformats.org/markup-compatibility/2006" xmlns:aink="http://schemas.microsoft.com/office/drawing/2016/ink" xmlns:am3d="http://schemas.microsoft.com/office/drawing/2017/model3d" xmlns:o="urn:schemas-microsoft-com:office:office" xmlns:oel="http://schemas.microsoft.com/office/2019/extlst" xmlns:r="http://schemas.openxmlformats.org/officeDocument/2006/relationships" xmlns:m="http://schemas.openxmlformats.org/officeDocument/2006/math" xmlns:v="urn:schemas-microsoft-com:vml" xmlns:wp14="http://schemas.microsoft.com/office/word/2010/wordprocessingDrawing" xmlns:wp="http://schemas.openxmlformats.org/drawingml/2006/wordprocessingDrawing" xmlns:w10="urn:schemas-microsoft-com:office:word" xmlns:w="http://schemas.openxmlformats.org/wordprocessingml/2006/main" xmlns:w14="http://schemas.microsoft.com/office/word/2010/wordml" xmlns:w15="http://schemas.microsoft.com/office/word/2012/wordml" xmlns:w16cex="http://schemas.microsoft.com/office/word/2018/wordml/cex" xmlns:w16cid="http://schemas.microsoft.com/office/word/2016/wordml/cid" xmlns:w16="http://schemas.microsoft.com/office/word/2018/wordml" xmlns:w16du="http://schemas.microsoft.com/office/word/2023/wordml/word16du" xmlns:w16sdtdh="http://schemas.microsoft.com/office/word/2020/wordml/sdtdatahash" xmlns:w16sdtfl="http://schemas.microsoft.com/office/word/2024/wordml/sdtformatlock" xmlns:w16se="http://schemas.microsoft.com/office/word/2015/wordml/symex" xmlns:wpg="http://schemas.microsoft.com/office/word/2010/wordprocessingGroup" xmlns:wpi="http://schemas.microsoft.com/office/word/2010/wordprocessingInk" xmlns:wne="http://schemas.microsoft.com/office/word/2006/wordml" xmlns:wps="http://schemas.microsoft.com/office/word/2010/wordprocessingShape" mc:Ignorable="w14 w15 w16se w16cid w16 w16cex w16sdtdh w16sdtfl w16du wp14">
+<w:numbering xmlns:wpc="http://schemas.microsoft.com/office/word/2010/wordprocessingCanvas" xmlns:cx="http://schemas.microsoft.com/office/drawing/2014/chartex" xmlns:mc="http://schemas.openxmlformats.org/markup-compatibility/2006" xmlns:o="urn:schemas-microsoft-com:office:office" xmlns:r="http://schemas.openxmlformats.org/officeDocument/2006/relationships" xmlns:m="http://schemas.openxmlformats.org/officeDocument/2006/math" xmlns:v="urn:schemas-microsoft-com:vml" xmlns:wp14="http://schemas.microsoft.com/office/word/2010/wordprocessingDrawing" xmlns:wp="http://schemas.openxmlformats.org/drawingml/2006/wordprocessingDrawing" xmlns:w10="urn:schemas-microsoft-com:office:word" xmlns:w="http://schemas.openxmlformats.org/wordprocessingml/2006/main" xmlns:w14="http://schemas.microsoft.com/office/word/2010/wordml" xmlns:w15="http://schemas.microsoft.com/office/word/2012/wordml" xmlns:w16se="http://schemas.microsoft.com/office/word/2015/wordml/symex" xmlns:wpg="http://schemas.microsoft.com/office/word/2010/wordprocessingGroup" xmlns:wpi="http://schemas.microsoft.com/office/word/2010/wordprocessingInk" xmlns:wne="http://schemas.microsoft.com/office/word/2006/wordml" xmlns:wps="http://schemas.microsoft.com/office/word/2010/wordprocessingShape" mc:Ignorable="w14 w15 w16se wp14">
   <w:abstractNum w:abstractNumId="0" w15:restartNumberingAfterBreak="0">
     <w:nsid w:val="040A1701"/>
     <w:multiLevelType w:val="multilevel"/>
@@ -1327,17 +1677,17 @@
       </w:rPr>
     </w:lvl>
   </w:abstractNum>
-  <w:num w:numId="1" w16cid:durableId="419914416">
+  <w:num w:numId="1">
     <w:abstractNumId w:val="1"/>
   </w:num>
-  <w:num w:numId="2" w16cid:durableId="1692760648">
+  <w:num w:numId="2">
     <w:abstractNumId w:val="0"/>
   </w:num>
 </w:numbering>
 </file>
 
 <file path=word/styles.xml><?xml version="1.0" encoding="utf-8"?>
-<w:styles xmlns:mc="http://schemas.openxmlformats.org/markup-compatibility/2006" xmlns:r="http://schemas.openxmlformats.org/officeDocument/2006/relationships" xmlns:w="http://schemas.openxmlformats.org/wordprocessingml/2006/main" xmlns:w14="http://schemas.microsoft.com/office/word/2010/wordml" xmlns:w15="http://schemas.microsoft.com/office/word/2012/wordml" xmlns:w16cex="http://schemas.microsoft.com/office/word/2018/wordml/cex" xmlns:w16cid="http://schemas.microsoft.com/office/word/2016/wordml/cid" xmlns:w16="http://schemas.microsoft.com/office/word/2018/wordml" xmlns:w16du="http://schemas.microsoft.com/office/word/2023/wordml/word16du" xmlns:w16sdtdh="http://schemas.microsoft.com/office/word/2020/wordml/sdtdatahash" xmlns:w16sdtfl="http://schemas.microsoft.com/office/word/2024/wordml/sdtformatlock" xmlns:w16se="http://schemas.microsoft.com/office/word/2015/wordml/symex" mc:Ignorable="w14 w15 w16se w16cid w16 w16cex w16sdtdh w16sdtfl w16du">
+<w:styles xmlns:mc="http://schemas.openxmlformats.org/markup-compatibility/2006" xmlns:r="http://schemas.openxmlformats.org/officeDocument/2006/relationships" xmlns:w="http://schemas.openxmlformats.org/wordprocessingml/2006/main" xmlns:w14="http://schemas.microsoft.com/office/word/2010/wordml" xmlns:w15="http://schemas.microsoft.com/office/word/2012/wordml" xmlns:w16se="http://schemas.microsoft.com/office/word/2015/wordml/symex" mc:Ignorable="w14 w15 w16se">
   <w:docDefaults>
     <w:rPrDefault>
       <w:rPr>
@@ -1355,7 +1705,7 @@
       </w:pPr>
     </w:pPrDefault>
   </w:docDefaults>
-  <w:latentStyles w:defLockedState="0" w:defUIPriority="99" w:defSemiHidden="0" w:defUnhideWhenUsed="0" w:defQFormat="0" w:count="376">
+  <w:latentStyles w:defLockedState="0" w:defUIPriority="99" w:defSemiHidden="0" w:defUnhideWhenUsed="0" w:defQFormat="0" w:count="371">
     <w:lsdException w:name="Normal" w:uiPriority="0" w:qFormat="1"/>
     <w:lsdException w:name="heading 1" w:uiPriority="9" w:qFormat="1"/>
     <w:lsdException w:name="heading 2" w:semiHidden="1" w:uiPriority="9" w:unhideWhenUsed="1" w:qFormat="1"/>
@@ -1727,11 +2077,6 @@
     <w:lsdException w:name="List Table 5 Dark Accent 6" w:uiPriority="50"/>
     <w:lsdException w:name="List Table 6 Colorful Accent 6" w:uiPriority="51"/>
     <w:lsdException w:name="List Table 7 Colorful Accent 6" w:uiPriority="52"/>
-    <w:lsdException w:name="Mention" w:semiHidden="1" w:unhideWhenUsed="1"/>
-    <w:lsdException w:name="Smart Hyperlink" w:semiHidden="1" w:unhideWhenUsed="1"/>
-    <w:lsdException w:name="Hashtag" w:semiHidden="1" w:unhideWhenUsed="1"/>
-    <w:lsdException w:name="Unresolved Mention" w:semiHidden="1" w:unhideWhenUsed="1"/>
-    <w:lsdException w:name="Smart Link" w:semiHidden="1" w:unhideWhenUsed="1"/>
   </w:latentStyles>
   <w:style w:type="paragraph" w:default="1" w:styleId="Normal">
     <w:name w:val="Normal"/>
@@ -1939,6 +2284,7 @@
   <w:style w:type="character" w:default="1" w:styleId="Fuentedeprrafopredeter">
     <w:name w:val="Default Paragraph Font"/>
     <w:uiPriority w:val="1"/>
+    <w:semiHidden/>
     <w:unhideWhenUsed/>
   </w:style>
   <w:style w:type="table" w:default="1" w:styleId="Tablanormal">
@@ -2250,6 +2596,30 @@
       <w:smallCaps/>
       <w:color w:val="0F4761" w:themeColor="accent1" w:themeShade="BF"/>
       <w:spacing w:val="5"/>
+    </w:rPr>
+  </w:style>
+  <w:style w:type="character" w:styleId="Textoennegrita">
+    <w:name w:val="Strong"/>
+    <w:basedOn w:val="Fuentedeprrafopredeter"/>
+    <w:uiPriority w:val="22"/>
+    <w:qFormat/>
+    <w:rsid w:val="000104D7"/>
+    <w:rPr>
+      <w:b/>
+      <w:bCs/>
+    </w:rPr>
+  </w:style>
+  <w:style w:type="character" w:styleId="CdigoHTML">
+    <w:name w:val="HTML Code"/>
+    <w:basedOn w:val="Fuentedeprrafopredeter"/>
+    <w:uiPriority w:val="99"/>
+    <w:semiHidden/>
+    <w:unhideWhenUsed/>
+    <w:rsid w:val="000104D7"/>
+    <w:rPr>
+      <w:rFonts w:ascii="Courier New" w:eastAsia="Times New Roman" w:hAnsi="Courier New" w:cs="Courier New"/>
+      <w:sz w:val="20"/>
+      <w:szCs w:val="20"/>
     </w:rPr>
   </w:style>
 </w:styles>

</xml_diff>